<commit_message>
update weibo dataset links
</commit_message>
<xml_diff>
--- a/Datasets/Weibo/aminer新浪微博数据说明（社交数据）.docx
+++ b/Datasets/Weibo/aminer新浪微博数据说明（社交数据）.docx
@@ -27,52 +27,45 @@
     <w:p>
       <w:pPr>
         <w:rPr>
+          <w:rFonts w:hint="eastAsia"/>
+        </w:rPr>
+      </w:pPr>
+      <w:r>
+        <w:rPr>
+          <w:rFonts w:hint="eastAsia" w:ascii="宋体" w:hAnsi="宋体" w:eastAsia="宋体"/>
+          <w:b/>
+        </w:rPr>
+        <w:t>公开地址：</w:t>
+      </w:r>
+    </w:p>
+    <w:p>
+      <w:pPr>
+        <w:rPr>
+          <w:rFonts w:hint="eastAsia"/>
+        </w:rPr>
+      </w:pPr>
+      <w:r>
+        <w:rPr>
+          <w:rFonts w:hint="eastAsia"/>
+        </w:rPr>
+        <w:t>链接：https://pan.quark.cn/s/37c29307ba85?pwd=Pwmg</w:t>
+      </w:r>
+    </w:p>
+    <w:p>
+      <w:pPr>
+        <w:rPr>
           <w:rFonts w:ascii="宋体" w:hAnsi="宋体" w:eastAsia="宋体"/>
           <w:b/>
         </w:rPr>
       </w:pPr>
       <w:r>
         <w:rPr>
-          <w:rFonts w:hint="eastAsia" w:ascii="宋体" w:hAnsi="宋体" w:eastAsia="宋体"/>
-          <w:b/>
-        </w:rPr>
-        <w:t>公开地址：</w:t>
-      </w:r>
-      <w:r>
-        <w:fldChar w:fldCharType="begin"/>
-      </w:r>
-      <w:r>
-        <w:instrText xml:space="preserve"> HYPERLINK "https://www.aminer.cn/influencelocality" </w:instrText>
-      </w:r>
-      <w:r>
-        <w:fldChar w:fldCharType="separate"/>
-      </w:r>
-      <w:r>
-        <w:rPr>
-          <w:rStyle w:val="6"/>
-          <w:rFonts w:ascii="宋体" w:hAnsi="宋体" w:eastAsia="宋体"/>
-          <w:b/>
-        </w:rPr>
-        <w:t>https://www.aminer.c</w:t>
+          <w:rFonts w:hint="eastAsia"/>
+        </w:rPr>
+        <w:t>提取码：Pwmg</w:t>
       </w:r>
       <w:bookmarkStart w:id="0" w:name="_GoBack"/>
       <w:bookmarkEnd w:id="0"/>
-      <w:r>
-        <w:rPr>
-          <w:rStyle w:val="6"/>
-          <w:rFonts w:ascii="宋体" w:hAnsi="宋体" w:eastAsia="宋体"/>
-          <w:b/>
-        </w:rPr>
-        <w:t>n/influencelocality</w:t>
-      </w:r>
-      <w:r>
-        <w:rPr>
-          <w:rStyle w:val="7"/>
-          <w:rFonts w:ascii="宋体" w:hAnsi="宋体" w:eastAsia="宋体"/>
-          <w:b/>
-        </w:rPr>
-        <w:fldChar w:fldCharType="end"/>
-      </w:r>
     </w:p>
     <w:p/>
     <w:p>

</xml_diff>